<commit_message>
Pronto. Final. DOCX incluso.
</commit_message>
<xml_diff>
--- a/BARROS-GP_Trio.docx
+++ b/BARROS-GP_Trio.docx
@@ -7,6 +7,9 @@
         <w:pStyle w:val="FirstParagraph"/>
       </w:pPr>
       <w:r>
+        <w:rPr>
+          <w:b/>
+        </w:rPr>
         <w:t xml:space="preserve">Guerra-Peixe’s academic Trio</w:t>
       </w:r>
     </w:p>
@@ -15,6 +18,9 @@
         <w:pStyle w:val="BodyText"/>
       </w:pPr>
       <w:r>
+        <w:rPr>
+          <w:b/>
+        </w:rPr>
         <w:t xml:space="preserve">by Frederico Barros</w:t>
       </w:r>
     </w:p>
@@ -136,7 +142,16 @@
         <w:pStyle w:val="BodyText"/>
       </w:pPr>
       <w:r>
-        <w:t xml:space="preserve">Example 1: Guerra-Peixe - Trio, 1st mov., measures 1-11</w:t>
+        <w:rPr>
+          <w:b/>
+        </w:rPr>
+        <w:t xml:space="preserve">Figure 1:</w:t>
+      </w:r>
+      <w:r>
+        <w:t xml:space="preserve"> </w:t>
+      </w:r>
+      <w:r>
+        <w:t xml:space="preserve">Guerra-Peixe - Trio, 1st mov., measures 1-11</w:t>
       </w:r>
     </w:p>
     <w:p>
@@ -249,7 +264,16 @@
         <w:pStyle w:val="BodyText"/>
       </w:pPr>
       <w:r>
-        <w:t xml:space="preserve">Example 2: Guerra-Peixe - Trio, 1st mov., measures 70-74</w:t>
+        <w:rPr>
+          <w:b/>
+        </w:rPr>
+        <w:t xml:space="preserve">Figure 2:</w:t>
+      </w:r>
+      <w:r>
+        <w:t xml:space="preserve"> </w:t>
+      </w:r>
+      <w:r>
+        <w:t xml:space="preserve">Guerra-Peixe - Trio, 1st mov., measures 70-74</w:t>
       </w:r>
     </w:p>
     <w:p>
@@ -408,6 +432,15 @@
         <w:pStyle w:val="BodyText"/>
       </w:pPr>
       <w:r>
+        <w:rPr>
+          <w:b/>
+        </w:rPr>
+        <w:t xml:space="preserve">Figure 3:</w:t>
+      </w:r>
+      <w:r>
+        <w:t xml:space="preserve"> </w:t>
+      </w:r>
+      <w:r>
         <w:t xml:space="preserve">Guerra-Peixe in 1950</w:t>
       </w:r>
     </w:p>
@@ -563,6 +596,17 @@
       </w:pPr>
       <w:r>
         <w:t xml:space="preserve"> </w:t>
+      </w:r>
+    </w:p>
+    <w:p>
+      <w:pPr>
+        <w:pStyle w:val="BodyText"/>
+      </w:pPr>
+      <w:r>
+        <w:rPr>
+          <w:b/>
+        </w:rPr>
+        <w:t xml:space="preserve">Footnotes</w:t>
       </w:r>
     </w:p>
     <w:p>
@@ -900,6 +944,17 @@
       </w:pPr>
       <w:r>
         <w:t xml:space="preserve"> </w:t>
+      </w:r>
+    </w:p>
+    <w:p>
+      <w:pPr>
+        <w:pStyle w:val="BodyText"/>
+      </w:pPr>
+      <w:r>
+        <w:rPr>
+          <w:b/>
+        </w:rPr>
+        <w:t xml:space="preserve">Biography</w:t>
       </w:r>
     </w:p>
     <w:p>

</xml_diff>